<commit_message>
a lot of update
</commit_message>
<xml_diff>
--- a/Rotation/定投策略改进.docx
+++ b/Rotation/定投策略改进.docx
@@ -47,15 +47,89 @@
       <w:pPr>
         <w:pStyle w:val="a5"/>
         <w:ind w:left="420" w:firstLineChars="0" w:firstLine="0"/>
-      </w:pPr>
-      <w:r>
-        <w:rPr>
-          <w:rFonts w:hint="eastAsia"/>
+        <w:rPr>
+          <w:rFonts w:hint="eastAsia"/>
+          <w:i/>
+          <w:u w:val="single"/>
+        </w:rPr>
+      </w:pPr>
+      <w:r>
+        <w:rPr>
+          <w:rFonts w:hint="eastAsia"/>
+          <w:i/>
+          <w:u w:val="single"/>
         </w:rPr>
         <w:t>Duration=</w:t>
       </w:r>
       <w:r>
+        <w:rPr>
+          <w:i/>
+          <w:u w:val="single"/>
+        </w:rPr>
         <w:t>50</w:t>
+      </w:r>
+      <w:r>
+        <w:rPr>
+          <w:i/>
+          <w:u w:val="single"/>
+        </w:rPr>
+        <w:t xml:space="preserve"> </w:t>
+      </w:r>
+      <w:r>
+        <w:rPr>
+          <w:i/>
+          <w:u w:val="single"/>
+        </w:rPr>
+        <w:tab/>
+      </w:r>
+      <w:r>
+        <w:rPr>
+          <w:i/>
+        </w:rPr>
+        <w:tab/>
+      </w:r>
+      <w:r>
+        <w:rPr>
+          <w:i/>
+        </w:rPr>
+        <w:tab/>
+      </w:r>
+      <w:r>
+        <w:rPr>
+          <w:i/>
+        </w:rPr>
+        <w:tab/>
+      </w:r>
+      <w:r>
+        <w:rPr>
+          <w:i/>
+        </w:rPr>
+        <w:tab/>
+      </w:r>
+      <w:r>
+        <w:rPr>
+          <w:i/>
+        </w:rPr>
+        <w:tab/>
+      </w:r>
+      <w:r>
+        <w:rPr>
+          <w:i/>
+        </w:rPr>
+        <w:tab/>
+      </w:r>
+      <w:r>
+        <w:rPr>
+          <w:i/>
+        </w:rPr>
+        <w:tab/>
+      </w:r>
+      <w:r>
+        <w:rPr>
+          <w:i/>
+          <w:u w:val="single"/>
+        </w:rPr>
+        <w:t>Duration从50改为250</w:t>
       </w:r>
     </w:p>
     <w:p>
@@ -86,7 +160,7 @@
                     <pic:cNvPicPr/>
                   </pic:nvPicPr>
                   <pic:blipFill>
-                    <a:blip r:embed="rId6"/>
+                    <a:blip r:embed="rId8"/>
                     <a:stretch>
                       <a:fillRect/>
                     </a:stretch>
@@ -106,30 +180,13 @@
           </wp:inline>
         </w:drawing>
       </w:r>
-    </w:p>
-    <w:p>
-      <w:pPr>
-        <w:pStyle w:val="a5"/>
-        <w:ind w:left="420" w:firstLineChars="0" w:firstLine="0"/>
-      </w:pPr>
-      <w:r>
-        <w:t>Duration从50改为250</w:t>
-      </w:r>
-    </w:p>
-    <w:p>
-      <w:pPr>
-        <w:pStyle w:val="a5"/>
-        <w:ind w:left="420" w:firstLineChars="0" w:firstLine="0"/>
-        <w:rPr>
-          <w:rFonts w:hint="eastAsia"/>
-        </w:rPr>
-      </w:pPr>
+      <w:bookmarkStart w:id="0" w:name="_GoBack"/>
       <w:r>
         <w:rPr>
           <w:noProof/>
         </w:rPr>
         <w:drawing>
-          <wp:inline distT="0" distB="0" distL="0" distR="0" wp14:anchorId="52DC3D4D" wp14:editId="22D27059">
+          <wp:inline distT="0" distB="0" distL="0" distR="0" wp14:anchorId="0F940F24" wp14:editId="3E158E8D">
             <wp:extent cx="2209359" cy="2090459"/>
             <wp:effectExtent l="0" t="0" r="635" b="5080"/>
             <wp:docPr id="1" name="图片 1"/>
@@ -144,7 +201,7 @@
                     <pic:cNvPicPr/>
                   </pic:nvPicPr>
                   <pic:blipFill>
-                    <a:blip r:embed="rId7"/>
+                    <a:blip r:embed="rId9"/>
                     <a:stretch>
                       <a:fillRect/>
                     </a:stretch>
@@ -164,14 +221,12 @@
           </wp:inline>
         </w:drawing>
       </w:r>
+      <w:bookmarkEnd w:id="0"/>
     </w:p>
     <w:p>
       <w:pPr>
         <w:pStyle w:val="a5"/>
-        <w:ind w:left="420" w:firstLineChars="0" w:firstLine="0"/>
-        <w:rPr>
-          <w:rFonts w:hint="eastAsia"/>
-        </w:rPr>
+        <w:ind w:firstLineChars="202" w:firstLine="424"/>
       </w:pPr>
       <w:r>
         <w:rPr>
@@ -201,7 +256,19 @@
         <w:rPr>
           <w:rFonts w:hint="eastAsia"/>
         </w:rPr>
-        <w:t>从总收益角度看有减少</w:t>
+        <w:t>从总收益角度看</w:t>
+      </w:r>
+      <w:r>
+        <w:rPr>
+          <w:rFonts w:hint="eastAsia"/>
+        </w:rPr>
+        <w:t>略</w:t>
+      </w:r>
+      <w:r>
+        <w:rPr>
+          <w:rFonts w:hint="eastAsia"/>
+        </w:rPr>
+        <w:t>有减少</w:t>
       </w:r>
       <w:r>
         <w:rPr>
@@ -251,7 +318,19 @@
         <w:rPr>
           <w:rFonts w:hint="eastAsia"/>
         </w:rPr>
-        <w:t>，在大部分情况下都是满足</w:t>
+        <w:t>，</w:t>
+      </w:r>
+      <w:r>
+        <w:rPr>
+          <w:rFonts w:hint="eastAsia"/>
+        </w:rPr>
+        <w:t>不管Duration长短，</w:t>
+      </w:r>
+      <w:r>
+        <w:rPr>
+          <w:rFonts w:hint="eastAsia"/>
+        </w:rPr>
+        <w:t>在大部分情况下都是满足</w:t>
       </w:r>
       <m:oMath>
         <m:r>
@@ -274,6 +353,15 @@
     <w:p>
       <w:pPr>
         <w:pStyle w:val="a5"/>
+        <w:ind w:firstLineChars="202" w:firstLine="424"/>
+        <w:rPr>
+          <w:rFonts w:hint="eastAsia"/>
+        </w:rPr>
+      </w:pPr>
+    </w:p>
+    <w:p>
+      <w:pPr>
+        <w:pStyle w:val="a5"/>
         <w:numPr>
           <w:ilvl w:val="0"/>
           <w:numId w:val="1"/>
@@ -298,36 +386,66 @@
     <w:p>
       <w:pPr>
         <w:pStyle w:val="a5"/>
-        <w:ind w:left="420" w:firstLineChars="0" w:firstLine="0"/>
+        <w:ind w:firstLineChars="202" w:firstLine="424"/>
+        <w:rPr>
+          <w:rStyle w:val="ac"/>
+          <w:i w:val="0"/>
+          <w:u w:val="single"/>
+        </w:rPr>
       </w:pPr>
       <w:proofErr w:type="gramStart"/>
       <w:r>
         <w:rPr>
-          <w:rFonts w:hint="eastAsia"/>
+          <w:rStyle w:val="ac"/>
+          <w:rFonts w:hint="eastAsia"/>
+          <w:i w:val="0"/>
         </w:rPr>
         <w:t>止盈有个很</w:t>
       </w:r>
       <w:proofErr w:type="gramEnd"/>
       <w:r>
         <w:rPr>
-          <w:rFonts w:hint="eastAsia"/>
-        </w:rPr>
-        <w:t>关键的问题是：一旦部分止盈，会使得平均成本下降。一旦平均成本下降，止盈的条件将更容易达到，会导致短短几天内全部止盈（但此时实际盈利率只有最低一档）。</w:t>
+          <w:rStyle w:val="ac"/>
+          <w:rFonts w:hint="eastAsia"/>
+          <w:i w:val="0"/>
+        </w:rPr>
+        <w:t>关键的问题是：</w:t>
+      </w:r>
+      <w:r>
+        <w:rPr>
+          <w:rStyle w:val="ac"/>
+          <w:rFonts w:hint="eastAsia"/>
+          <w:i w:val="0"/>
+          <w:u w:val="single"/>
+        </w:rPr>
+        <w:t>一旦部分止盈，会使得平均成本下降。一旦平均成本下降，止盈的条件将更容易达到，会导致短短几天内全部止盈（但此时实际盈利率只有最低一档）。</w:t>
       </w:r>
     </w:p>
     <w:p>
       <w:pPr>
         <w:pStyle w:val="a5"/>
-        <w:ind w:left="420" w:firstLineChars="0" w:firstLine="0"/>
-        <w:rPr>
-          <w:rFonts w:hint="eastAsia"/>
-        </w:rPr>
-      </w:pPr>
-      <w:r>
-        <w:rPr>
-          <w:rFonts w:hint="eastAsia"/>
-        </w:rPr>
-        <w:t>解决办法：去掉卖出时调整平均成本的语句，只有在全部卖出时，平均成本才清空、重新计算。</w:t>
+        <w:ind w:firstLineChars="202" w:firstLine="424"/>
+        <w:rPr>
+          <w:rStyle w:val="ac"/>
+          <w:i w:val="0"/>
+          <w:u w:val="single"/>
+        </w:rPr>
+      </w:pPr>
+      <w:r>
+        <w:rPr>
+          <w:rStyle w:val="ac"/>
+          <w:rFonts w:hint="eastAsia"/>
+        </w:rPr>
+        <w:t>解决办法：</w:t>
+      </w:r>
+      <w:r>
+        <w:rPr>
+          <w:rStyle w:val="ac"/>
+          <w:rFonts w:hint="eastAsia"/>
+          <w:i w:val="0"/>
+          <w:u w:val="single"/>
+        </w:rPr>
+        <w:t>去掉卖出时调整平均成本的语句，只有在全部卖出时，平均成本才清空、重新计算。</w:t>
       </w:r>
     </w:p>
     <w:p>
@@ -348,6 +466,138 @@
     </w:p>
     <w:p>
       <w:pPr>
+        <w:jc w:val="center"/>
+        <w:rPr>
+          <w:rFonts w:ascii="华文仿宋" w:eastAsia="华文仿宋" w:hAnsi="华文仿宋"/>
+        </w:rPr>
+      </w:pPr>
+      <w:r>
+        <w:rPr>
+          <w:rFonts w:ascii="华文仿宋" w:eastAsia="华文仿宋" w:hAnsi="华文仿宋"/>
+        </w:rPr>
+        <w:t>------  参数设定  ------</w:t>
+      </w:r>
+    </w:p>
+    <w:p>
+      <w:pPr>
+        <w:jc w:val="center"/>
+        <w:rPr>
+          <w:rFonts w:ascii="华文仿宋" w:eastAsia="华文仿宋" w:hAnsi="华文仿宋"/>
+        </w:rPr>
+      </w:pPr>
+      <w:proofErr w:type="spellStart"/>
+      <w:r>
+        <w:rPr>
+          <w:rFonts w:ascii="华文仿宋" w:eastAsia="华文仿宋" w:hAnsi="华文仿宋"/>
+        </w:rPr>
+        <w:t>Profit_</w:t>
+      </w:r>
+      <w:proofErr w:type="gramStart"/>
+      <w:r>
+        <w:rPr>
+          <w:rFonts w:ascii="华文仿宋" w:eastAsia="华文仿宋" w:hAnsi="华文仿宋"/>
+        </w:rPr>
+        <w:t>Ceiling</w:t>
+      </w:r>
+      <w:proofErr w:type="spellEnd"/>
+      <w:r>
+        <w:rPr>
+          <w:rFonts w:ascii="华文仿宋" w:eastAsia="华文仿宋" w:hAnsi="华文仿宋"/>
+        </w:rPr>
+        <w:t xml:space="preserve">  60</w:t>
+      </w:r>
+      <w:proofErr w:type="gramEnd"/>
+      <w:r>
+        <w:rPr>
+          <w:rFonts w:ascii="华文仿宋" w:eastAsia="华文仿宋" w:hAnsi="华文仿宋"/>
+        </w:rPr>
+        <w:t>%     20%</w:t>
+      </w:r>
+    </w:p>
+    <w:p>
+      <w:pPr>
+        <w:jc w:val="center"/>
+        <w:rPr>
+          <w:rFonts w:ascii="华文仿宋" w:eastAsia="华文仿宋" w:hAnsi="华文仿宋"/>
+        </w:rPr>
+      </w:pPr>
+      <w:proofErr w:type="spellStart"/>
+      <w:r>
+        <w:rPr>
+          <w:rFonts w:ascii="华文仿宋" w:eastAsia="华文仿宋" w:hAnsi="华文仿宋"/>
+        </w:rPr>
+        <w:t>Trailing_Pct</w:t>
+      </w:r>
+      <w:proofErr w:type="spellEnd"/>
+      <w:r>
+        <w:rPr>
+          <w:rFonts w:ascii="华文仿宋" w:eastAsia="华文仿宋" w:hAnsi="华文仿宋"/>
+        </w:rPr>
+        <w:t xml:space="preserve">    100%    20%</w:t>
+      </w:r>
+    </w:p>
+    <w:p>
+      <w:pPr>
+        <w:jc w:val="center"/>
+        <w:rPr>
+          <w:rFonts w:ascii="华文仿宋" w:eastAsia="华文仿宋" w:hAnsi="华文仿宋"/>
+        </w:rPr>
+      </w:pPr>
+      <w:r>
+        <w:rPr>
+          <w:rFonts w:ascii="华文仿宋" w:eastAsia="华文仿宋" w:hAnsi="华文仿宋" w:hint="eastAsia"/>
+        </w:rPr>
+        <w:t>实际投入资金</w:t>
+      </w:r>
+      <w:r>
+        <w:rPr>
+          <w:rFonts w:ascii="华文仿宋" w:eastAsia="华文仿宋" w:hAnsi="华文仿宋"/>
+        </w:rPr>
+        <w:t xml:space="preserve">    46234.65</w:t>
+      </w:r>
+    </w:p>
+    <w:p>
+      <w:pPr>
+        <w:jc w:val="center"/>
+        <w:rPr>
+          <w:rFonts w:ascii="华文仿宋" w:eastAsia="华文仿宋" w:hAnsi="华文仿宋"/>
+        </w:rPr>
+      </w:pPr>
+      <w:r>
+        <w:rPr>
+          <w:rFonts w:ascii="华文仿宋" w:eastAsia="华文仿宋" w:hAnsi="华文仿宋" w:hint="eastAsia"/>
+        </w:rPr>
+        <w:t>当前持仓总市值</w:t>
+      </w:r>
+      <w:r>
+        <w:rPr>
+          <w:rFonts w:ascii="华文仿宋" w:eastAsia="华文仿宋" w:hAnsi="华文仿宋"/>
+        </w:rPr>
+        <w:t xml:space="preserve">  302283.01</w:t>
+      </w:r>
+    </w:p>
+    <w:p>
+      <w:pPr>
+        <w:jc w:val="center"/>
+        <w:rPr>
+          <w:rFonts w:ascii="华文仿宋" w:eastAsia="华文仿宋" w:hAnsi="华文仿宋" w:hint="eastAsia"/>
+        </w:rPr>
+      </w:pPr>
+      <w:r>
+        <w:rPr>
+          <w:rFonts w:ascii="华文仿宋" w:eastAsia="华文仿宋" w:hAnsi="华文仿宋" w:hint="eastAsia"/>
+        </w:rPr>
+        <w:t>总收益率</w:t>
+      </w:r>
+      <w:r>
+        <w:rPr>
+          <w:rFonts w:ascii="华文仿宋" w:eastAsia="华文仿宋" w:hAnsi="华文仿宋"/>
+        </w:rPr>
+        <w:t xml:space="preserve">        553.80%</w:t>
+      </w:r>
+    </w:p>
+    <w:p>
+      <w:pPr>
         <w:pStyle w:val="a5"/>
         <w:numPr>
           <w:ilvl w:val="1"/>
@@ -364,24 +614,355 @@
     </w:p>
     <w:p>
       <w:pPr>
+        <w:jc w:val="center"/>
+        <w:rPr>
+          <w:rFonts w:ascii="华文仿宋" w:eastAsia="华文仿宋" w:hAnsi="华文仿宋"/>
+        </w:rPr>
+      </w:pPr>
+      <w:r>
+        <w:rPr>
+          <w:rFonts w:ascii="华文仿宋" w:eastAsia="华文仿宋" w:hAnsi="华文仿宋"/>
+        </w:rPr>
+        <w:t>------  参数设定  ------</w:t>
+      </w:r>
+    </w:p>
+    <w:p>
+      <w:pPr>
+        <w:jc w:val="center"/>
+        <w:rPr>
+          <w:rFonts w:ascii="华文仿宋" w:eastAsia="华文仿宋" w:hAnsi="华文仿宋"/>
+        </w:rPr>
+      </w:pPr>
+      <w:proofErr w:type="spellStart"/>
+      <w:r>
+        <w:rPr>
+          <w:rFonts w:ascii="华文仿宋" w:eastAsia="华文仿宋" w:hAnsi="华文仿宋"/>
+        </w:rPr>
+        <w:t>Profit_</w:t>
+      </w:r>
+      <w:proofErr w:type="gramStart"/>
+      <w:r>
+        <w:rPr>
+          <w:rFonts w:ascii="华文仿宋" w:eastAsia="华文仿宋" w:hAnsi="华文仿宋"/>
+        </w:rPr>
+        <w:t>Ceiling</w:t>
+      </w:r>
+      <w:proofErr w:type="spellEnd"/>
+      <w:r>
+        <w:rPr>
+          <w:rFonts w:ascii="华文仿宋" w:eastAsia="华文仿宋" w:hAnsi="华文仿宋"/>
+        </w:rPr>
+        <w:t xml:space="preserve">  60</w:t>
+      </w:r>
+      <w:proofErr w:type="gramEnd"/>
+      <w:r>
+        <w:rPr>
+          <w:rFonts w:ascii="华文仿宋" w:eastAsia="华文仿宋" w:hAnsi="华文仿宋"/>
+        </w:rPr>
+        <w:t>%     40%     20%</w:t>
+      </w:r>
+    </w:p>
+    <w:p>
+      <w:pPr>
+        <w:jc w:val="center"/>
+        <w:rPr>
+          <w:rFonts w:ascii="华文仿宋" w:eastAsia="华文仿宋" w:hAnsi="华文仿宋"/>
+        </w:rPr>
+      </w:pPr>
+      <w:proofErr w:type="spellStart"/>
+      <w:r>
+        <w:rPr>
+          <w:rFonts w:ascii="华文仿宋" w:eastAsia="华文仿宋" w:hAnsi="华文仿宋"/>
+        </w:rPr>
+        <w:t>Trailing_Pct</w:t>
+      </w:r>
+      <w:proofErr w:type="spellEnd"/>
+      <w:r>
+        <w:rPr>
+          <w:rFonts w:ascii="华文仿宋" w:eastAsia="华文仿宋" w:hAnsi="华文仿宋"/>
+        </w:rPr>
+        <w:t xml:space="preserve">    100%    40%     20%</w:t>
+      </w:r>
+    </w:p>
+    <w:p>
+      <w:pPr>
+        <w:jc w:val="center"/>
+        <w:rPr>
+          <w:rFonts w:ascii="华文仿宋" w:eastAsia="华文仿宋" w:hAnsi="华文仿宋"/>
+        </w:rPr>
+      </w:pPr>
+      <w:r>
+        <w:rPr>
+          <w:rFonts w:ascii="华文仿宋" w:eastAsia="华文仿宋" w:hAnsi="华文仿宋" w:hint="eastAsia"/>
+        </w:rPr>
+        <w:t>实际投入资金</w:t>
+      </w:r>
+      <w:r>
+        <w:rPr>
+          <w:rFonts w:ascii="华文仿宋" w:eastAsia="华文仿宋" w:hAnsi="华文仿宋"/>
+        </w:rPr>
+        <w:t xml:space="preserve">    44000.00</w:t>
+      </w:r>
+    </w:p>
+    <w:p>
+      <w:pPr>
+        <w:jc w:val="center"/>
+        <w:rPr>
+          <w:rFonts w:ascii="华文仿宋" w:eastAsia="华文仿宋" w:hAnsi="华文仿宋"/>
+        </w:rPr>
+      </w:pPr>
+      <w:r>
+        <w:rPr>
+          <w:rFonts w:ascii="华文仿宋" w:eastAsia="华文仿宋" w:hAnsi="华文仿宋" w:hint="eastAsia"/>
+        </w:rPr>
+        <w:t>当前持仓总市值</w:t>
+      </w:r>
+      <w:r>
+        <w:rPr>
+          <w:rFonts w:ascii="华文仿宋" w:eastAsia="华文仿宋" w:hAnsi="华文仿宋"/>
+        </w:rPr>
+        <w:t xml:space="preserve">  264880.88</w:t>
+      </w:r>
+    </w:p>
+    <w:p>
+      <w:pPr>
+        <w:jc w:val="center"/>
+        <w:rPr>
+          <w:rFonts w:ascii="华文仿宋" w:eastAsia="华文仿宋" w:hAnsi="华文仿宋" w:hint="eastAsia"/>
+        </w:rPr>
+      </w:pPr>
+      <w:r>
+        <w:rPr>
+          <w:rFonts w:ascii="华文仿宋" w:eastAsia="华文仿宋" w:hAnsi="华文仿宋" w:hint="eastAsia"/>
+        </w:rPr>
+        <w:t>总收益率</w:t>
+      </w:r>
+      <w:r>
+        <w:rPr>
+          <w:rFonts w:ascii="华文仿宋" w:eastAsia="华文仿宋" w:hAnsi="华文仿宋"/>
+        </w:rPr>
+        <w:t xml:space="preserve">        502.00%</w:t>
+      </w:r>
+    </w:p>
+    <w:p>
+      <w:pPr>
         <w:pStyle w:val="a5"/>
         <w:numPr>
           <w:ilvl w:val="1"/>
           <w:numId w:val="1"/>
         </w:numPr>
         <w:ind w:firstLineChars="0"/>
-        <w:rPr>
-          <w:rFonts w:hint="eastAsia"/>
-        </w:rPr>
-      </w:pPr>
-      <w:r>
-        <w:rPr>
-          <w:rFonts w:hint="eastAsia"/>
-        </w:rPr>
-        <w:t>四级止盈</w:t>
-      </w:r>
-      <w:bookmarkStart w:id="0" w:name="_GoBack"/>
-      <w:bookmarkEnd w:id="0"/>
+      </w:pPr>
+      <w:r>
+        <w:rPr>
+          <w:rFonts w:hint="eastAsia"/>
+        </w:rPr>
+        <w:t>五</w:t>
+      </w:r>
+      <w:r>
+        <w:rPr>
+          <w:rFonts w:hint="eastAsia"/>
+        </w:rPr>
+        <w:t>级止盈</w:t>
+      </w:r>
+    </w:p>
+    <w:p>
+      <w:pPr>
+        <w:jc w:val="center"/>
+        <w:rPr>
+          <w:rFonts w:ascii="华文仿宋" w:eastAsia="华文仿宋" w:hAnsi="华文仿宋"/>
+        </w:rPr>
+      </w:pPr>
+      <w:r>
+        <w:rPr>
+          <w:rFonts w:ascii="华文仿宋" w:eastAsia="华文仿宋" w:hAnsi="华文仿宋"/>
+        </w:rPr>
+        <w:t>------  参数设定  ------</w:t>
+      </w:r>
+    </w:p>
+    <w:p>
+      <w:pPr>
+        <w:jc w:val="center"/>
+        <w:rPr>
+          <w:rFonts w:ascii="华文仿宋" w:eastAsia="华文仿宋" w:hAnsi="华文仿宋"/>
+        </w:rPr>
+      </w:pPr>
+      <w:proofErr w:type="spellStart"/>
+      <w:r>
+        <w:rPr>
+          <w:rFonts w:ascii="华文仿宋" w:eastAsia="华文仿宋" w:hAnsi="华文仿宋"/>
+        </w:rPr>
+        <w:t>Profit_</w:t>
+      </w:r>
+      <w:proofErr w:type="gramStart"/>
+      <w:r>
+        <w:rPr>
+          <w:rFonts w:ascii="华文仿宋" w:eastAsia="华文仿宋" w:hAnsi="华文仿宋"/>
+        </w:rPr>
+        <w:t>Ceiling</w:t>
+      </w:r>
+      <w:proofErr w:type="spellEnd"/>
+      <w:r>
+        <w:rPr>
+          <w:rFonts w:ascii="华文仿宋" w:eastAsia="华文仿宋" w:hAnsi="华文仿宋"/>
+        </w:rPr>
+        <w:t xml:space="preserve">  60</w:t>
+      </w:r>
+      <w:proofErr w:type="gramEnd"/>
+      <w:r>
+        <w:rPr>
+          <w:rFonts w:ascii="华文仿宋" w:eastAsia="华文仿宋" w:hAnsi="华文仿宋"/>
+        </w:rPr>
+        <w:t>%     50%     40%     30%     20%</w:t>
+      </w:r>
+    </w:p>
+    <w:p>
+      <w:pPr>
+        <w:jc w:val="center"/>
+        <w:rPr>
+          <w:rFonts w:ascii="华文仿宋" w:eastAsia="华文仿宋" w:hAnsi="华文仿宋"/>
+        </w:rPr>
+      </w:pPr>
+      <w:proofErr w:type="spellStart"/>
+      <w:r>
+        <w:rPr>
+          <w:rFonts w:ascii="华文仿宋" w:eastAsia="华文仿宋" w:hAnsi="华文仿宋"/>
+        </w:rPr>
+        <w:t>Trailing_Pct</w:t>
+      </w:r>
+      <w:proofErr w:type="spellEnd"/>
+      <w:r>
+        <w:rPr>
+          <w:rFonts w:ascii="华文仿宋" w:eastAsia="华文仿宋" w:hAnsi="华文仿宋"/>
+        </w:rPr>
+        <w:t xml:space="preserve">    100%    50%     40%     30%     20%</w:t>
+      </w:r>
+    </w:p>
+    <w:p>
+      <w:pPr>
+        <w:jc w:val="center"/>
+        <w:rPr>
+          <w:rFonts w:ascii="华文仿宋" w:eastAsia="华文仿宋" w:hAnsi="华文仿宋"/>
+        </w:rPr>
+      </w:pPr>
+      <w:r>
+        <w:rPr>
+          <w:rFonts w:ascii="华文仿宋" w:eastAsia="华文仿宋" w:hAnsi="华文仿宋" w:hint="eastAsia"/>
+        </w:rPr>
+        <w:t>实际投入资金</w:t>
+      </w:r>
+      <w:r>
+        <w:rPr>
+          <w:rFonts w:ascii="华文仿宋" w:eastAsia="华文仿宋" w:hAnsi="华文仿宋"/>
+        </w:rPr>
+        <w:t xml:space="preserve">    44000.00</w:t>
+      </w:r>
+    </w:p>
+    <w:p>
+      <w:pPr>
+        <w:jc w:val="center"/>
+        <w:rPr>
+          <w:rFonts w:ascii="华文仿宋" w:eastAsia="华文仿宋" w:hAnsi="华文仿宋"/>
+        </w:rPr>
+      </w:pPr>
+      <w:r>
+        <w:rPr>
+          <w:rFonts w:ascii="华文仿宋" w:eastAsia="华文仿宋" w:hAnsi="华文仿宋" w:hint="eastAsia"/>
+        </w:rPr>
+        <w:t>当前持仓总市值</w:t>
+      </w:r>
+      <w:r>
+        <w:rPr>
+          <w:rFonts w:ascii="华文仿宋" w:eastAsia="华文仿宋" w:hAnsi="华文仿宋"/>
+        </w:rPr>
+        <w:t xml:space="preserve">  239481.74</w:t>
+      </w:r>
+    </w:p>
+    <w:p>
+      <w:pPr>
+        <w:jc w:val="center"/>
+        <w:rPr>
+          <w:rFonts w:ascii="华文仿宋" w:eastAsia="华文仿宋" w:hAnsi="华文仿宋"/>
+        </w:rPr>
+      </w:pPr>
+      <w:r>
+        <w:rPr>
+          <w:rFonts w:ascii="华文仿宋" w:eastAsia="华文仿宋" w:hAnsi="华文仿宋" w:hint="eastAsia"/>
+        </w:rPr>
+        <w:t>总收益率</w:t>
+      </w:r>
+      <w:r>
+        <w:rPr>
+          <w:rFonts w:ascii="华文仿宋" w:eastAsia="华文仿宋" w:hAnsi="华文仿宋"/>
+        </w:rPr>
+        <w:t xml:space="preserve">        444.28%</w:t>
+      </w:r>
+    </w:p>
+    <w:p>
+      <w:pPr>
+        <w:rPr>
+          <w:rFonts w:eastAsiaTheme="minorHAnsi"/>
+        </w:rPr>
+      </w:pPr>
+      <w:r>
+        <w:rPr>
+          <w:rFonts w:eastAsiaTheme="minorHAnsi"/>
+        </w:rPr>
+        <w:tab/>
+      </w:r>
+      <w:r>
+        <w:rPr>
+          <w:rFonts w:eastAsiaTheme="minorHAnsi" w:hint="eastAsia"/>
+        </w:rPr>
+        <w:t>收益曲线图详见</w:t>
+      </w:r>
+      <w:r>
+        <w:rPr>
+          <w:rFonts w:eastAsiaTheme="minorHAnsi" w:hint="eastAsia"/>
+        </w:rPr>
+        <w:t>附件图片。</w:t>
+      </w:r>
+    </w:p>
+    <w:p>
+      <w:pPr>
+        <w:ind w:firstLine="420"/>
+        <w:rPr>
+          <w:rFonts w:eastAsiaTheme="minorHAnsi"/>
+        </w:rPr>
+      </w:pPr>
+      <w:r>
+        <w:rPr>
+          <w:rFonts w:eastAsiaTheme="minorHAnsi" w:hint="eastAsia"/>
+        </w:rPr>
+        <w:t>对比三张图可以看出，</w:t>
+      </w:r>
+      <w:proofErr w:type="gramStart"/>
+      <w:r>
+        <w:rPr>
+          <w:rFonts w:eastAsiaTheme="minorHAnsi" w:hint="eastAsia"/>
+        </w:rPr>
+        <w:t>多级止盈确实</w:t>
+      </w:r>
+      <w:proofErr w:type="gramEnd"/>
+      <w:r>
+        <w:rPr>
+          <w:rFonts w:eastAsiaTheme="minorHAnsi" w:hint="eastAsia"/>
+        </w:rPr>
+        <w:t>有略微平缓曲线的作用。最明显的不同点在于2015年初：该段时间内，止盈级别少的回撤大，止盈级别多的几乎没有回撤。</w:t>
+      </w:r>
+    </w:p>
+    <w:p>
+      <w:pPr>
+        <w:rPr>
+          <w:rFonts w:ascii="华文仿宋" w:eastAsia="华文仿宋" w:hAnsi="华文仿宋" w:hint="eastAsia"/>
+        </w:rPr>
+      </w:pPr>
+      <w:r>
+        <w:rPr>
+          <w:rFonts w:ascii="华文仿宋" w:eastAsia="华文仿宋" w:hAnsi="华文仿宋"/>
+        </w:rPr>
+        <w:tab/>
+      </w:r>
     </w:p>
     <w:p>
       <w:pPr>
@@ -391,9 +972,6 @@
           <w:numId w:val="1"/>
         </w:numPr>
         <w:ind w:firstLineChars="0"/>
-        <w:rPr>
-          <w:rFonts w:hint="eastAsia"/>
-        </w:rPr>
       </w:pPr>
       <w:r>
         <w:rPr>
@@ -404,41 +982,326 @@
     </w:p>
     <w:p>
       <w:pPr>
-        <w:rPr>
-          <w:rFonts w:hint="eastAsia"/>
-        </w:rPr>
-      </w:pPr>
-    </w:p>
-    <w:p>
-      <w:pPr>
-        <w:rPr>
-          <w:rFonts w:hint="eastAsia"/>
-        </w:rPr>
-      </w:pPr>
-      <w:r>
-        <w:rPr>
-          <w:rFonts w:hint="eastAsia"/>
-        </w:rPr>
-        <w:t>三级止盈</w:t>
+        <w:pStyle w:val="a5"/>
+        <w:ind w:firstLineChars="202" w:firstLine="424"/>
+      </w:pPr>
+      <w:r>
+        <w:rPr>
+          <w:rFonts w:hint="eastAsia"/>
+        </w:rPr>
+        <w:lastRenderedPageBreak/>
+        <w:t>目前采用的策略是：</w:t>
+      </w:r>
+    </w:p>
+    <w:p>
+      <w:pPr>
+        <w:pStyle w:val="a5"/>
+        <w:ind w:firstLineChars="202" w:firstLine="424"/>
+        <w:rPr>
+          <w:rFonts w:ascii="华文仿宋" w:eastAsia="华文仿宋" w:hAnsi="华文仿宋"/>
+        </w:rPr>
+      </w:pPr>
+      <w:r>
+        <w:rPr>
+          <w:rFonts w:ascii="华文仿宋" w:eastAsia="华文仿宋" w:hAnsi="华文仿宋" w:hint="eastAsia"/>
+        </w:rPr>
+        <w:t>一开始每周投入￥1</w:t>
+      </w:r>
+      <w:r>
+        <w:rPr>
+          <w:rFonts w:ascii="华文仿宋" w:eastAsia="华文仿宋" w:hAnsi="华文仿宋"/>
+        </w:rPr>
+        <w:t>,000</w:t>
+      </w:r>
+      <w:r>
+        <w:rPr>
+          <w:rFonts w:ascii="华文仿宋" w:eastAsia="华文仿宋" w:hAnsi="华文仿宋" w:hint="eastAsia"/>
+        </w:rPr>
+        <w:t>，</w:t>
+      </w:r>
+      <w:r>
+        <w:rPr>
+          <w:rFonts w:ascii="华文仿宋" w:eastAsia="华文仿宋" w:hAnsi="华文仿宋" w:hint="eastAsia"/>
+        </w:rPr>
+        <w:t>金额计入</w:t>
+      </w:r>
+      <w:proofErr w:type="spellStart"/>
+      <w:r>
+        <w:rPr>
+          <w:rFonts w:ascii="华文仿宋" w:eastAsia="华文仿宋" w:hAnsi="华文仿宋" w:hint="eastAsia"/>
+        </w:rPr>
+        <w:t>r</w:t>
+      </w:r>
+      <w:r>
+        <w:rPr>
+          <w:rFonts w:ascii="华文仿宋" w:eastAsia="华文仿宋" w:hAnsi="华文仿宋"/>
+        </w:rPr>
+        <w:t>eal_</w:t>
+      </w:r>
+      <w:r>
+        <w:rPr>
+          <w:rFonts w:ascii="华文仿宋" w:eastAsia="华文仿宋" w:hAnsi="华文仿宋" w:hint="eastAsia"/>
+        </w:rPr>
+        <w:t>investment</w:t>
+      </w:r>
+      <w:proofErr w:type="spellEnd"/>
+      <w:r>
+        <w:rPr>
+          <w:rFonts w:ascii="华文仿宋" w:eastAsia="华文仿宋" w:hAnsi="华文仿宋" w:hint="eastAsia"/>
+        </w:rPr>
+        <w:t>。</w:t>
+      </w:r>
+      <w:r>
+        <w:rPr>
+          <w:rFonts w:ascii="华文仿宋" w:eastAsia="华文仿宋" w:hAnsi="华文仿宋" w:hint="eastAsia"/>
+        </w:rPr>
+        <w:t>一旦达到设定的止盈条件</w:t>
+      </w:r>
+      <w:r>
+        <w:rPr>
+          <w:rFonts w:ascii="华文仿宋" w:eastAsia="华文仿宋" w:hAnsi="华文仿宋" w:hint="eastAsia"/>
+        </w:rPr>
+        <w:t>，</w:t>
+      </w:r>
+      <w:r>
+        <w:rPr>
+          <w:rFonts w:ascii="华文仿宋" w:eastAsia="华文仿宋" w:hAnsi="华文仿宋" w:hint="eastAsia"/>
+        </w:rPr>
+        <w:t>立即赎回。赎回后</w:t>
+      </w:r>
+      <w:r>
+        <w:rPr>
+          <w:rFonts w:ascii="华文仿宋" w:eastAsia="华文仿宋" w:hAnsi="华文仿宋" w:hint="eastAsia"/>
+        </w:rPr>
+        <w:t>的现</w:t>
+      </w:r>
+      <w:r>
+        <w:rPr>
+          <w:rFonts w:ascii="华文仿宋" w:eastAsia="华文仿宋" w:hAnsi="华文仿宋" w:hint="eastAsia"/>
+        </w:rPr>
+        <w:t>金由</w:t>
+      </w:r>
+      <w:proofErr w:type="spellStart"/>
+      <w:r>
+        <w:rPr>
+          <w:rFonts w:ascii="华文仿宋" w:eastAsia="华文仿宋" w:hAnsi="华文仿宋" w:hint="eastAsia"/>
+        </w:rPr>
+        <w:t>cash</w:t>
+      </w:r>
+      <w:r>
+        <w:rPr>
+          <w:rFonts w:ascii="华文仿宋" w:eastAsia="华文仿宋" w:hAnsi="华文仿宋"/>
+        </w:rPr>
+        <w:t>_balance</w:t>
+      </w:r>
+      <w:proofErr w:type="spellEnd"/>
+      <w:r>
+        <w:rPr>
+          <w:rFonts w:ascii="华文仿宋" w:eastAsia="华文仿宋" w:hAnsi="华文仿宋" w:hint="eastAsia"/>
+        </w:rPr>
+        <w:t>变量来记录。下一期投资时，先查看</w:t>
+      </w:r>
+      <w:proofErr w:type="spellStart"/>
+      <w:r>
+        <w:rPr>
+          <w:rFonts w:ascii="华文仿宋" w:eastAsia="华文仿宋" w:hAnsi="华文仿宋" w:hint="eastAsia"/>
+        </w:rPr>
+        <w:t>cash</w:t>
+      </w:r>
+      <w:r>
+        <w:rPr>
+          <w:rFonts w:ascii="华文仿宋" w:eastAsia="华文仿宋" w:hAnsi="华文仿宋"/>
+        </w:rPr>
+        <w:t>_balance</w:t>
+      </w:r>
+      <w:proofErr w:type="spellEnd"/>
+      <w:r>
+        <w:rPr>
+          <w:rFonts w:ascii="华文仿宋" w:eastAsia="华文仿宋" w:hAnsi="华文仿宋" w:hint="eastAsia"/>
+        </w:rPr>
+        <w:t>余额是否足够投入新一期，不足的话额外补足，补足的金额计入</w:t>
+      </w:r>
+      <w:proofErr w:type="spellStart"/>
+      <w:r>
+        <w:rPr>
+          <w:rFonts w:ascii="华文仿宋" w:eastAsia="华文仿宋" w:hAnsi="华文仿宋" w:hint="eastAsia"/>
+        </w:rPr>
+        <w:t>r</w:t>
+      </w:r>
+      <w:r>
+        <w:rPr>
+          <w:rFonts w:ascii="华文仿宋" w:eastAsia="华文仿宋" w:hAnsi="华文仿宋"/>
+        </w:rPr>
+        <w:t>eal_</w:t>
+      </w:r>
+      <w:r>
+        <w:rPr>
+          <w:rFonts w:ascii="华文仿宋" w:eastAsia="华文仿宋" w:hAnsi="华文仿宋" w:hint="eastAsia"/>
+        </w:rPr>
+        <w:t>investment</w:t>
+      </w:r>
+      <w:proofErr w:type="spellEnd"/>
+      <w:r>
+        <w:rPr>
+          <w:rFonts w:ascii="华文仿宋" w:eastAsia="华文仿宋" w:hAnsi="华文仿宋" w:hint="eastAsia"/>
+        </w:rPr>
+        <w:t>。</w:t>
+      </w:r>
+    </w:p>
+    <w:p>
+      <w:pPr>
+        <w:pStyle w:val="a5"/>
+        <w:ind w:firstLineChars="202" w:firstLine="424"/>
+      </w:pPr>
+      <w:proofErr w:type="gramStart"/>
+      <w:r>
+        <w:rPr>
+          <w:rFonts w:hint="eastAsia"/>
+        </w:rPr>
+        <w:t>回测报告</w:t>
+      </w:r>
+      <w:proofErr w:type="gramEnd"/>
+      <w:r>
+        <w:rPr>
+          <w:rFonts w:hint="eastAsia"/>
+        </w:rPr>
+        <w:t>中，</w:t>
+      </w:r>
+    </w:p>
+    <w:p>
+      <w:pPr>
+        <w:pStyle w:val="a5"/>
+        <w:numPr>
+          <w:ilvl w:val="0"/>
+          <w:numId w:val="3"/>
+        </w:numPr>
+        <w:ind w:left="426" w:firstLineChars="0"/>
+      </w:pPr>
+      <w:r>
+        <w:rPr>
+          <w:rFonts w:hint="eastAsia"/>
+        </w:rPr>
+        <w:t>实际投入资金</w:t>
+      </w:r>
+      <w:r>
+        <w:rPr>
+          <w:rFonts w:hint="eastAsia"/>
+        </w:rPr>
+        <w:t>即为</w:t>
+      </w:r>
+      <w:proofErr w:type="spellStart"/>
+      <w:r>
+        <w:rPr>
+          <w:rFonts w:hint="eastAsia"/>
+        </w:rPr>
+        <w:t>r</w:t>
+      </w:r>
+      <w:r>
+        <w:t>eal_</w:t>
+      </w:r>
+      <w:r>
+        <w:rPr>
+          <w:rFonts w:hint="eastAsia"/>
+        </w:rPr>
+        <w:t>investment</w:t>
+      </w:r>
+      <w:proofErr w:type="spellEnd"/>
+      <w:r>
+        <w:rPr>
+          <w:rFonts w:hint="eastAsia"/>
+        </w:rPr>
+        <w:t>，</w:t>
+      </w:r>
+    </w:p>
+    <w:p>
+      <w:pPr>
+        <w:pStyle w:val="a5"/>
+        <w:numPr>
+          <w:ilvl w:val="0"/>
+          <w:numId w:val="3"/>
+        </w:numPr>
+        <w:ind w:left="426" w:firstLineChars="0"/>
+      </w:pPr>
+      <w:r>
+        <w:rPr>
+          <w:rFonts w:hint="eastAsia"/>
+        </w:rPr>
+        <w:t>当前持仓</w:t>
+      </w:r>
+      <w:r>
+        <w:rPr>
+          <w:rFonts w:hint="eastAsia"/>
+        </w:rPr>
+        <w:t>总市值=</w:t>
+      </w:r>
+      <w:r>
+        <w:rPr>
+          <w:rFonts w:hint="eastAsia"/>
+        </w:rPr>
+        <w:t>当前持仓余额+当前现金余额=</w:t>
+      </w:r>
+      <w:r>
+        <w:t>(</w:t>
+      </w:r>
+      <w:r>
+        <w:rPr>
+          <w:rFonts w:hint="eastAsia"/>
+        </w:rPr>
+        <w:t>程序中</w:t>
+      </w:r>
+      <w:r>
+        <w:t>)</w:t>
+      </w:r>
+      <w:proofErr w:type="spellStart"/>
+      <w:r>
+        <w:t>capital_</w:t>
+      </w:r>
+      <w:r>
+        <w:rPr>
+          <w:rFonts w:hint="eastAsia"/>
+        </w:rPr>
+        <w:t>balance+</w:t>
+      </w:r>
+      <w:r>
+        <w:t>cash_balance</w:t>
+      </w:r>
+      <w:proofErr w:type="spellEnd"/>
+      <w:r>
+        <w:rPr>
+          <w:rFonts w:hint="eastAsia"/>
+        </w:rPr>
+        <w:t>，</w:t>
+      </w:r>
+    </w:p>
+    <w:p>
+      <w:pPr>
+        <w:pStyle w:val="a5"/>
+        <w:numPr>
+          <w:ilvl w:val="0"/>
+          <w:numId w:val="3"/>
+        </w:numPr>
+        <w:ind w:left="426" w:firstLineChars="0"/>
+        <w:rPr>
+          <w:rFonts w:ascii="华文仿宋" w:eastAsia="华文仿宋" w:hAnsi="华文仿宋" w:hint="eastAsia"/>
+        </w:rPr>
+      </w:pPr>
+      <w:r>
+        <w:rPr>
+          <w:rFonts w:hint="eastAsia"/>
+        </w:rPr>
+        <w:t>总收益率=</w:t>
+      </w:r>
+      <w:r>
+        <w:t>(</w:t>
+      </w:r>
+      <w:r>
+        <w:rPr>
+          <w:rFonts w:hint="eastAsia"/>
+        </w:rPr>
+        <w:t>当前持仓总市值/实际投入资金)-1</w:t>
       </w:r>
     </w:p>
     <w:p/>
-    <w:p>
-      <w:r>
-        <w:rPr>
-          <w:rFonts w:hint="eastAsia"/>
-        </w:rPr>
-        <w:t>原先的二级止盈</w:t>
-      </w:r>
-    </w:p>
-    <w:p/>
-    <w:p>
-      <w:pPr>
-        <w:rPr>
-          <w:rFonts w:hint="eastAsia"/>
-        </w:rPr>
-      </w:pPr>
-    </w:p>
     <w:sectPr>
       <w:pgSz w:w="11906" w:h="16838"/>
       <w:pgMar w:top="426" w:right="1800" w:bottom="284" w:left="1800" w:header="851" w:footer="992" w:gutter="0"/>
@@ -449,9 +1312,160 @@
 </w:document>
 </file>
 
+<file path=word/endnotes.xml><?xml version="1.0" encoding="utf-8"?>
+<w:endnotes xmlns:wpc="http://schemas.microsoft.com/office/word/2010/wordprocessingCanvas" xmlns:cx="http://schemas.microsoft.com/office/drawing/2014/chartex" xmlns:cx1="http://schemas.microsoft.com/office/drawing/2015/9/8/chartex" xmlns:cx2="http://schemas.microsoft.com/office/drawing/2015/10/21/chartex" xmlns:cx3="http://schemas.microsoft.com/office/drawing/2016/5/9/chartex" xmlns:cx4="http://schemas.microsoft.com/office/drawing/2016/5/10/chartex" xmlns:cx5="http://schemas.microsoft.com/office/drawing/2016/5/11/chartex" xmlns:cx6="http://schemas.microsoft.com/office/drawing/2016/5/12/chartex" xmlns:cx7="http://schemas.microsoft.com/office/drawing/2016/5/13/chartex" xmlns:cx8="http://schemas.microsoft.com/office/drawing/2016/5/14/chartex" xmlns:mc="http://schemas.openxmlformats.org/markup-compatibility/2006" xmlns:aink="http://schemas.microsoft.com/office/drawing/2016/ink" xmlns:am3d="http://schemas.microsoft.com/office/drawing/2017/model3d" xmlns:o="urn:schemas-microsoft-com:office:office" xmlns:r="http://schemas.openxmlformats.org/officeDocument/2006/relationships" xmlns:m="http://schemas.openxmlformats.org/officeDocument/2006/math" xmlns:v="urn:schemas-microsoft-com:vml" xmlns:wp14="http://schemas.microsoft.com/office/word/2010/wordprocessingDrawing" xmlns:wp="http://schemas.openxmlformats.org/drawingml/2006/wordprocessingDrawing" xmlns:w10="urn:schemas-microsoft-com:office:word" xmlns:w="http://schemas.openxmlformats.org/wordprocessingml/2006/main" xmlns:w14="http://schemas.microsoft.com/office/word/2010/wordml" xmlns:w15="http://schemas.microsoft.com/office/word/2012/wordml" xmlns:w16cid="http://schemas.microsoft.com/office/word/2016/wordml/cid" xmlns:w16se="http://schemas.microsoft.com/office/word/2015/wordml/symex" xmlns:wpg="http://schemas.microsoft.com/office/word/2010/wordprocessingGroup" xmlns:wpi="http://schemas.microsoft.com/office/word/2010/wordprocessingInk" xmlns:wne="http://schemas.microsoft.com/office/word/2006/wordml" xmlns:wps="http://schemas.microsoft.com/office/word/2010/wordprocessingShape" mc:Ignorable="w14 w15 w16se w16cid wp14">
+  <w:endnote w:type="separator" w:id="-1">
+    <w:p>
+      <w:r>
+        <w:separator/>
+      </w:r>
+    </w:p>
+  </w:endnote>
+  <w:endnote w:type="continuationSeparator" w:id="0">
+    <w:p>
+      <w:r>
+        <w:continuationSeparator/>
+      </w:r>
+    </w:p>
+  </w:endnote>
+</w:endnotes>
+</file>
+
+<file path=word/footnotes.xml><?xml version="1.0" encoding="utf-8"?>
+<w:footnotes xmlns:wpc="http://schemas.microsoft.com/office/word/2010/wordprocessingCanvas" xmlns:cx="http://schemas.microsoft.com/office/drawing/2014/chartex" xmlns:cx1="http://schemas.microsoft.com/office/drawing/2015/9/8/chartex" xmlns:cx2="http://schemas.microsoft.com/office/drawing/2015/10/21/chartex" xmlns:cx3="http://schemas.microsoft.com/office/drawing/2016/5/9/chartex" xmlns:cx4="http://schemas.microsoft.com/office/drawing/2016/5/10/chartex" xmlns:cx5="http://schemas.microsoft.com/office/drawing/2016/5/11/chartex" xmlns:cx6="http://schemas.microsoft.com/office/drawing/2016/5/12/chartex" xmlns:cx7="http://schemas.microsoft.com/office/drawing/2016/5/13/chartex" xmlns:cx8="http://schemas.microsoft.com/office/drawing/2016/5/14/chartex" xmlns:mc="http://schemas.openxmlformats.org/markup-compatibility/2006" xmlns:aink="http://schemas.microsoft.com/office/drawing/2016/ink" xmlns:am3d="http://schemas.microsoft.com/office/drawing/2017/model3d" xmlns:o="urn:schemas-microsoft-com:office:office" xmlns:r="http://schemas.openxmlformats.org/officeDocument/2006/relationships" xmlns:m="http://schemas.openxmlformats.org/officeDocument/2006/math" xmlns:v="urn:schemas-microsoft-com:vml" xmlns:wp14="http://schemas.microsoft.com/office/word/2010/wordprocessingDrawing" xmlns:wp="http://schemas.openxmlformats.org/drawingml/2006/wordprocessingDrawing" xmlns:w10="urn:schemas-microsoft-com:office:word" xmlns:w="http://schemas.openxmlformats.org/wordprocessingml/2006/main" xmlns:w14="http://schemas.microsoft.com/office/word/2010/wordml" xmlns:w15="http://schemas.microsoft.com/office/word/2012/wordml" xmlns:w16cid="http://schemas.microsoft.com/office/word/2016/wordml/cid" xmlns:w16se="http://schemas.microsoft.com/office/word/2015/wordml/symex" xmlns:wpg="http://schemas.microsoft.com/office/word/2010/wordprocessingGroup" xmlns:wpi="http://schemas.microsoft.com/office/word/2010/wordprocessingInk" xmlns:wne="http://schemas.microsoft.com/office/word/2006/wordml" xmlns:wps="http://schemas.microsoft.com/office/word/2010/wordprocessingShape" mc:Ignorable="w14 w15 w16se w16cid wp14">
+  <w:footnote w:type="separator" w:id="-1">
+    <w:p>
+      <w:r>
+        <w:separator/>
+      </w:r>
+    </w:p>
+  </w:footnote>
+  <w:footnote w:type="continuationSeparator" w:id="0">
+    <w:p>
+      <w:r>
+        <w:continuationSeparator/>
+      </w:r>
+    </w:p>
+  </w:footnote>
+</w:footnotes>
+</file>
+
 <file path=word/numbering.xml><?xml version="1.0" encoding="utf-8"?>
 <w:numbering xmlns:wpc="http://schemas.microsoft.com/office/word/2010/wordprocessingCanvas" xmlns:cx="http://schemas.microsoft.com/office/drawing/2014/chartex" xmlns:cx1="http://schemas.microsoft.com/office/drawing/2015/9/8/chartex" xmlns:cx2="http://schemas.microsoft.com/office/drawing/2015/10/21/chartex" xmlns:cx3="http://schemas.microsoft.com/office/drawing/2016/5/9/chartex" xmlns:cx4="http://schemas.microsoft.com/office/drawing/2016/5/10/chartex" xmlns:cx5="http://schemas.microsoft.com/office/drawing/2016/5/11/chartex" xmlns:cx6="http://schemas.microsoft.com/office/drawing/2016/5/12/chartex" xmlns:cx7="http://schemas.microsoft.com/office/drawing/2016/5/13/chartex" xmlns:cx8="http://schemas.microsoft.com/office/drawing/2016/5/14/chartex" xmlns:mc="http://schemas.openxmlformats.org/markup-compatibility/2006" xmlns:aink="http://schemas.microsoft.com/office/drawing/2016/ink" xmlns:am3d="http://schemas.microsoft.com/office/drawing/2017/model3d" xmlns:o="urn:schemas-microsoft-com:office:office" xmlns:r="http://schemas.openxmlformats.org/officeDocument/2006/relationships" xmlns:m="http://schemas.openxmlformats.org/officeDocument/2006/math" xmlns:v="urn:schemas-microsoft-com:vml" xmlns:wp14="http://schemas.microsoft.com/office/word/2010/wordprocessingDrawing" xmlns:wp="http://schemas.openxmlformats.org/drawingml/2006/wordprocessingDrawing" xmlns:w10="urn:schemas-microsoft-com:office:word" xmlns:w="http://schemas.openxmlformats.org/wordprocessingml/2006/main" xmlns:w14="http://schemas.microsoft.com/office/word/2010/wordml" xmlns:w15="http://schemas.microsoft.com/office/word/2012/wordml" xmlns:w16cid="http://schemas.microsoft.com/office/word/2016/wordml/cid" xmlns:w16se="http://schemas.microsoft.com/office/word/2015/wordml/symex" xmlns:wpg="http://schemas.microsoft.com/office/word/2010/wordprocessingGroup" xmlns:wpi="http://schemas.microsoft.com/office/word/2010/wordprocessingInk" xmlns:wne="http://schemas.microsoft.com/office/word/2006/wordml" xmlns:wps="http://schemas.microsoft.com/office/word/2010/wordprocessingShape" mc:Ignorable="w14 w15 w16se w16cid wp14">
   <w:abstractNum w:abstractNumId="0" w15:restartNumberingAfterBreak="0">
+    <w:nsid w:val="1A6552B4"/>
+    <w:multiLevelType w:val="hybridMultilevel"/>
+    <w:tmpl w:val="FA3C8848"/>
+    <w:lvl w:ilvl="0" w:tplc="04090009">
+      <w:start w:val="1"/>
+      <w:numFmt w:val="bullet"/>
+      <w:lvlText w:val=""/>
+      <w:lvlJc w:val="left"/>
+      <w:pPr>
+        <w:ind w:left="844" w:hanging="420"/>
+      </w:pPr>
+      <w:rPr>
+        <w:rFonts w:ascii="Wingdings" w:hAnsi="Wingdings" w:hint="default"/>
+      </w:rPr>
+    </w:lvl>
+    <w:lvl w:ilvl="1" w:tplc="04090003" w:tentative="1">
+      <w:start w:val="1"/>
+      <w:numFmt w:val="bullet"/>
+      <w:lvlText w:val=""/>
+      <w:lvlJc w:val="left"/>
+      <w:pPr>
+        <w:ind w:left="1264" w:hanging="420"/>
+      </w:pPr>
+      <w:rPr>
+        <w:rFonts w:ascii="Wingdings" w:hAnsi="Wingdings" w:hint="default"/>
+      </w:rPr>
+    </w:lvl>
+    <w:lvl w:ilvl="2" w:tplc="04090005" w:tentative="1">
+      <w:start w:val="1"/>
+      <w:numFmt w:val="bullet"/>
+      <w:lvlText w:val=""/>
+      <w:lvlJc w:val="left"/>
+      <w:pPr>
+        <w:ind w:left="1684" w:hanging="420"/>
+      </w:pPr>
+      <w:rPr>
+        <w:rFonts w:ascii="Wingdings" w:hAnsi="Wingdings" w:hint="default"/>
+      </w:rPr>
+    </w:lvl>
+    <w:lvl w:ilvl="3" w:tplc="04090001" w:tentative="1">
+      <w:start w:val="1"/>
+      <w:numFmt w:val="bullet"/>
+      <w:lvlText w:val=""/>
+      <w:lvlJc w:val="left"/>
+      <w:pPr>
+        <w:ind w:left="2104" w:hanging="420"/>
+      </w:pPr>
+      <w:rPr>
+        <w:rFonts w:ascii="Wingdings" w:hAnsi="Wingdings" w:hint="default"/>
+      </w:rPr>
+    </w:lvl>
+    <w:lvl w:ilvl="4" w:tplc="04090003" w:tentative="1">
+      <w:start w:val="1"/>
+      <w:numFmt w:val="bullet"/>
+      <w:lvlText w:val=""/>
+      <w:lvlJc w:val="left"/>
+      <w:pPr>
+        <w:ind w:left="2524" w:hanging="420"/>
+      </w:pPr>
+      <w:rPr>
+        <w:rFonts w:ascii="Wingdings" w:hAnsi="Wingdings" w:hint="default"/>
+      </w:rPr>
+    </w:lvl>
+    <w:lvl w:ilvl="5" w:tplc="04090005" w:tentative="1">
+      <w:start w:val="1"/>
+      <w:numFmt w:val="bullet"/>
+      <w:lvlText w:val=""/>
+      <w:lvlJc w:val="left"/>
+      <w:pPr>
+        <w:ind w:left="2944" w:hanging="420"/>
+      </w:pPr>
+      <w:rPr>
+        <w:rFonts w:ascii="Wingdings" w:hAnsi="Wingdings" w:hint="default"/>
+      </w:rPr>
+    </w:lvl>
+    <w:lvl w:ilvl="6" w:tplc="04090001" w:tentative="1">
+      <w:start w:val="1"/>
+      <w:numFmt w:val="bullet"/>
+      <w:lvlText w:val=""/>
+      <w:lvlJc w:val="left"/>
+      <w:pPr>
+        <w:ind w:left="3364" w:hanging="420"/>
+      </w:pPr>
+      <w:rPr>
+        <w:rFonts w:ascii="Wingdings" w:hAnsi="Wingdings" w:hint="default"/>
+      </w:rPr>
+    </w:lvl>
+    <w:lvl w:ilvl="7" w:tplc="04090003" w:tentative="1">
+      <w:start w:val="1"/>
+      <w:numFmt w:val="bullet"/>
+      <w:lvlText w:val=""/>
+      <w:lvlJc w:val="left"/>
+      <w:pPr>
+        <w:ind w:left="3784" w:hanging="420"/>
+      </w:pPr>
+      <w:rPr>
+        <w:rFonts w:ascii="Wingdings" w:hAnsi="Wingdings" w:hint="default"/>
+      </w:rPr>
+    </w:lvl>
+    <w:lvl w:ilvl="8" w:tplc="04090005" w:tentative="1">
+      <w:start w:val="1"/>
+      <w:numFmt w:val="bullet"/>
+      <w:lvlText w:val=""/>
+      <w:lvlJc w:val="left"/>
+      <w:pPr>
+        <w:ind w:left="4204" w:hanging="420"/>
+      </w:pPr>
+      <w:rPr>
+        <w:rFonts w:ascii="Wingdings" w:hAnsi="Wingdings" w:hint="default"/>
+      </w:rPr>
+    </w:lvl>
+  </w:abstractNum>
+  <w:abstractNum w:abstractNumId="1" w15:restartNumberingAfterBreak="0">
     <w:nsid w:val="2D9559BC"/>
     <w:multiLevelType w:val="hybridMultilevel"/>
     <w:tmpl w:val="A4560D2E"/>
@@ -537,7 +1551,126 @@
       </w:pPr>
     </w:lvl>
   </w:abstractNum>
+  <w:abstractNum w:abstractNumId="2" w15:restartNumberingAfterBreak="0">
+    <w:nsid w:val="41CD10F6"/>
+    <w:multiLevelType w:val="hybridMultilevel"/>
+    <w:tmpl w:val="E51E36B0"/>
+    <w:lvl w:ilvl="0" w:tplc="04090001">
+      <w:start w:val="1"/>
+      <w:numFmt w:val="bullet"/>
+      <w:lvlText w:val=""/>
+      <w:lvlJc w:val="left"/>
+      <w:pPr>
+        <w:ind w:left="844" w:hanging="420"/>
+      </w:pPr>
+      <w:rPr>
+        <w:rFonts w:ascii="Wingdings" w:hAnsi="Wingdings" w:hint="default"/>
+      </w:rPr>
+    </w:lvl>
+    <w:lvl w:ilvl="1" w:tplc="04090003" w:tentative="1">
+      <w:start w:val="1"/>
+      <w:numFmt w:val="bullet"/>
+      <w:lvlText w:val=""/>
+      <w:lvlJc w:val="left"/>
+      <w:pPr>
+        <w:ind w:left="1264" w:hanging="420"/>
+      </w:pPr>
+      <w:rPr>
+        <w:rFonts w:ascii="Wingdings" w:hAnsi="Wingdings" w:hint="default"/>
+      </w:rPr>
+    </w:lvl>
+    <w:lvl w:ilvl="2" w:tplc="04090005" w:tentative="1">
+      <w:start w:val="1"/>
+      <w:numFmt w:val="bullet"/>
+      <w:lvlText w:val=""/>
+      <w:lvlJc w:val="left"/>
+      <w:pPr>
+        <w:ind w:left="1684" w:hanging="420"/>
+      </w:pPr>
+      <w:rPr>
+        <w:rFonts w:ascii="Wingdings" w:hAnsi="Wingdings" w:hint="default"/>
+      </w:rPr>
+    </w:lvl>
+    <w:lvl w:ilvl="3" w:tplc="04090001" w:tentative="1">
+      <w:start w:val="1"/>
+      <w:numFmt w:val="bullet"/>
+      <w:lvlText w:val=""/>
+      <w:lvlJc w:val="left"/>
+      <w:pPr>
+        <w:ind w:left="2104" w:hanging="420"/>
+      </w:pPr>
+      <w:rPr>
+        <w:rFonts w:ascii="Wingdings" w:hAnsi="Wingdings" w:hint="default"/>
+      </w:rPr>
+    </w:lvl>
+    <w:lvl w:ilvl="4" w:tplc="04090003" w:tentative="1">
+      <w:start w:val="1"/>
+      <w:numFmt w:val="bullet"/>
+      <w:lvlText w:val=""/>
+      <w:lvlJc w:val="left"/>
+      <w:pPr>
+        <w:ind w:left="2524" w:hanging="420"/>
+      </w:pPr>
+      <w:rPr>
+        <w:rFonts w:ascii="Wingdings" w:hAnsi="Wingdings" w:hint="default"/>
+      </w:rPr>
+    </w:lvl>
+    <w:lvl w:ilvl="5" w:tplc="04090005" w:tentative="1">
+      <w:start w:val="1"/>
+      <w:numFmt w:val="bullet"/>
+      <w:lvlText w:val=""/>
+      <w:lvlJc w:val="left"/>
+      <w:pPr>
+        <w:ind w:left="2944" w:hanging="420"/>
+      </w:pPr>
+      <w:rPr>
+        <w:rFonts w:ascii="Wingdings" w:hAnsi="Wingdings" w:hint="default"/>
+      </w:rPr>
+    </w:lvl>
+    <w:lvl w:ilvl="6" w:tplc="04090001" w:tentative="1">
+      <w:start w:val="1"/>
+      <w:numFmt w:val="bullet"/>
+      <w:lvlText w:val=""/>
+      <w:lvlJc w:val="left"/>
+      <w:pPr>
+        <w:ind w:left="3364" w:hanging="420"/>
+      </w:pPr>
+      <w:rPr>
+        <w:rFonts w:ascii="Wingdings" w:hAnsi="Wingdings" w:hint="default"/>
+      </w:rPr>
+    </w:lvl>
+    <w:lvl w:ilvl="7" w:tplc="04090003" w:tentative="1">
+      <w:start w:val="1"/>
+      <w:numFmt w:val="bullet"/>
+      <w:lvlText w:val=""/>
+      <w:lvlJc w:val="left"/>
+      <w:pPr>
+        <w:ind w:left="3784" w:hanging="420"/>
+      </w:pPr>
+      <w:rPr>
+        <w:rFonts w:ascii="Wingdings" w:hAnsi="Wingdings" w:hint="default"/>
+      </w:rPr>
+    </w:lvl>
+    <w:lvl w:ilvl="8" w:tplc="04090005" w:tentative="1">
+      <w:start w:val="1"/>
+      <w:numFmt w:val="bullet"/>
+      <w:lvlText w:val=""/>
+      <w:lvlJc w:val="left"/>
+      <w:pPr>
+        <w:ind w:left="4204" w:hanging="420"/>
+      </w:pPr>
+      <w:rPr>
+        <w:rFonts w:ascii="Wingdings" w:hAnsi="Wingdings" w:hint="default"/>
+      </w:rPr>
+    </w:lvl>
+  </w:abstractNum>
   <w:num w:numId="1">
+    <w:abstractNumId w:val="1"/>
+  </w:num>
+  <w:num w:numId="2">
+    <w:abstractNumId w:val="2"/>
+  </w:num>
+  <w:num w:numId="3">
     <w:abstractNumId w:val="0"/>
   </w:num>
 </w:numbering>
@@ -1038,6 +2171,83 @@
       <w:color w:val="808080"/>
     </w:rPr>
   </w:style>
+  <w:style w:type="paragraph" w:styleId="a8">
+    <w:name w:val="header"/>
+    <w:basedOn w:val="a"/>
+    <w:link w:val="a9"/>
+    <w:uiPriority w:val="99"/>
+    <w:unhideWhenUsed/>
+    <w:rsid w:val="00C169A0"/>
+    <w:pPr>
+      <w:pBdr>
+        <w:bottom w:val="single" w:sz="6" w:space="1" w:color="auto"/>
+      </w:pBdr>
+      <w:tabs>
+        <w:tab w:val="center" w:pos="4153"/>
+        <w:tab w:val="right" w:pos="8306"/>
+      </w:tabs>
+      <w:snapToGrid w:val="0"/>
+      <w:jc w:val="center"/>
+    </w:pPr>
+    <w:rPr>
+      <w:sz w:val="18"/>
+      <w:szCs w:val="18"/>
+    </w:rPr>
+  </w:style>
+  <w:style w:type="character" w:customStyle="1" w:styleId="a9">
+    <w:name w:val="页眉 字符"/>
+    <w:basedOn w:val="a0"/>
+    <w:link w:val="a8"/>
+    <w:uiPriority w:val="99"/>
+    <w:rsid w:val="00C169A0"/>
+    <w:rPr>
+      <w:sz w:val="18"/>
+      <w:szCs w:val="18"/>
+    </w:rPr>
+  </w:style>
+  <w:style w:type="paragraph" w:styleId="aa">
+    <w:name w:val="footer"/>
+    <w:basedOn w:val="a"/>
+    <w:link w:val="ab"/>
+    <w:uiPriority w:val="99"/>
+    <w:unhideWhenUsed/>
+    <w:rsid w:val="00C169A0"/>
+    <w:pPr>
+      <w:tabs>
+        <w:tab w:val="center" w:pos="4153"/>
+        <w:tab w:val="right" w:pos="8306"/>
+      </w:tabs>
+      <w:snapToGrid w:val="0"/>
+      <w:jc w:val="left"/>
+    </w:pPr>
+    <w:rPr>
+      <w:sz w:val="18"/>
+      <w:szCs w:val="18"/>
+    </w:rPr>
+  </w:style>
+  <w:style w:type="character" w:customStyle="1" w:styleId="ab">
+    <w:name w:val="页脚 字符"/>
+    <w:basedOn w:val="a0"/>
+    <w:link w:val="aa"/>
+    <w:uiPriority w:val="99"/>
+    <w:rsid w:val="00C169A0"/>
+    <w:rPr>
+      <w:sz w:val="18"/>
+      <w:szCs w:val="18"/>
+    </w:rPr>
+  </w:style>
+  <w:style w:type="character" w:styleId="ac">
+    <w:name w:val="Intense Emphasis"/>
+    <w:basedOn w:val="a0"/>
+    <w:uiPriority w:val="21"/>
+    <w:qFormat/>
+    <w:rsid w:val="009D3524"/>
+    <w:rPr>
+      <w:i/>
+      <w:iCs/>
+      <w:color w:val="4472C4" w:themeColor="accent1"/>
+    </w:rPr>
+  </w:style>
 </w:styles>
 </file>
 
@@ -1341,7 +2551,7 @@
 </file>
 
 <file path=customXml/itemProps1.xml><?xml version="1.0" encoding="utf-8"?>
-<ds:datastoreItem xmlns:ds="http://schemas.openxmlformats.org/officeDocument/2006/customXml" ds:itemID="{4B12C2E1-F359-438F-925B-96138D3A069A}">
+<ds:datastoreItem xmlns:ds="http://schemas.openxmlformats.org/officeDocument/2006/customXml" ds:itemID="{5F45FC8E-0AA3-465E-9B32-35B26984F985}">
   <ds:schemaRefs>
     <ds:schemaRef ds:uri="http://schemas.openxmlformats.org/officeDocument/2006/bibliography"/>
   </ds:schemaRefs>

</xml_diff>